<commit_message>
Questões dúvidas do orientador sobre a descrição inicial do projeto
</commit_message>
<xml_diff>
--- a/Projeto Software.docx
+++ b/Projeto Software.docx
@@ -1,6 +1,6 @@
 
 <file path=word/document.xml><?xml version="1.0" encoding="utf-8"?>
-<w:document xmlns:wpc="http://schemas.microsoft.com/office/word/2010/wordprocessingCanvas" xmlns:mc="http://schemas.openxmlformats.org/markup-compatibility/2006" xmlns:o="urn:schemas-microsoft-com:office:office" xmlns:r="http://schemas.openxmlformats.org/officeDocument/2006/relationships" xmlns:m="http://schemas.openxmlformats.org/officeDocument/2006/math" xmlns:v="urn:schemas-microsoft-com:vml" xmlns:wp14="http://schemas.microsoft.com/office/word/2010/wordprocessingDrawing" xmlns:wp="http://schemas.openxmlformats.org/drawingml/2006/wordprocessingDrawing" xmlns:w10="urn:schemas-microsoft-com:office:word" xmlns:w="http://schemas.openxmlformats.org/wordprocessingml/2006/main" xmlns:w14="http://schemas.microsoft.com/office/word/2010/wordml" xmlns:wpg="http://schemas.microsoft.com/office/word/2010/wordprocessingGroup" xmlns:wpi="http://schemas.microsoft.com/office/word/2010/wordprocessingInk" xmlns:wne="http://schemas.microsoft.com/office/word/2006/wordml" xmlns:wps="http://schemas.microsoft.com/office/word/2010/wordprocessingShape" mc:Ignorable="w14 wp14">
+<w:document xmlns:ve="http://schemas.openxmlformats.org/markup-compatibility/2006" xmlns:o="urn:schemas-microsoft-com:office:office" xmlns:r="http://schemas.openxmlformats.org/officeDocument/2006/relationships" xmlns:m="http://schemas.openxmlformats.org/officeDocument/2006/math" xmlns:v="urn:schemas-microsoft-com:vml" xmlns:wp="http://schemas.openxmlformats.org/drawingml/2006/wordprocessingDrawing" xmlns:w10="urn:schemas-microsoft-com:office:word" xmlns:w="http://schemas.openxmlformats.org/wordprocessingml/2006/main" xmlns:wne="http://schemas.microsoft.com/office/word/2006/wordml">
   <w:body>
     <w:p>
       <w:pPr>
@@ -468,73 +468,206 @@
         <w:rPr>
           <w:rFonts w:ascii="Arial" w:hAnsi="Arial" w:cs="Arial"/>
         </w:rPr>
-        <w:t xml:space="preserve">O acompanhamento da alimentação será também um processo importante, pois a alimentação adequada ao animal implicará em uma longevidade de vida, com isso a clinica também será reconhecida por clientes que se surpreendem ao ver seu animal sem </w:t>
+        <w:t>O acompanhamento da alimentação será também um processo importante, pois a alimentação adequada ao animal implicará em uma longevidade de vida, com isso a clinica também será reconhecida por clientes que se surpreendem ao ver seu animal sempr</w:t>
+      </w:r>
+      <w:r>
+        <w:rPr>
+          <w:rFonts w:ascii="Arial" w:hAnsi="Arial" w:cs="Arial"/>
+        </w:rPr>
+        <w:t>e</w:t>
+      </w:r>
+      <w:r>
+        <w:rPr>
+          <w:rFonts w:ascii="Arial" w:hAnsi="Arial" w:cs="Arial"/>
+        </w:rPr>
+        <w:t xml:space="preserve"> saudável.</w:t>
+      </w:r>
+    </w:p>
+    <w:p>
+      <w:pPr>
+        <w:pStyle w:val="SemEspaamento"/>
+        <w:ind w:firstLine="708"/>
+        <w:jc w:val="both"/>
+        <w:rPr>
+          <w:rFonts w:ascii="Arial" w:hAnsi="Arial" w:cs="Arial"/>
+        </w:rPr>
+      </w:pPr>
+    </w:p>
+    <w:p>
+      <w:pPr>
+        <w:pStyle w:val="SemEspaamento"/>
+        <w:ind w:firstLine="708"/>
+        <w:jc w:val="both"/>
+        <w:rPr>
+          <w:rFonts w:ascii="Arial" w:hAnsi="Arial" w:cs="Arial"/>
+        </w:rPr>
+      </w:pPr>
+      <w:r>
+        <w:rPr>
+          <w:rFonts w:ascii="Arial" w:hAnsi="Arial" w:cs="Arial"/>
+        </w:rPr>
+        <w:t>Sobre ter o acompan</w:t>
+      </w:r>
+      <w:r>
+        <w:rPr>
+          <w:rFonts w:ascii="Arial" w:hAnsi="Arial" w:cs="Arial"/>
+        </w:rPr>
+        <w:t>hamento de ciclo de fertilidade</w:t>
+      </w:r>
+      <w:r>
+        <w:rPr>
+          <w:rFonts w:ascii="Arial" w:hAnsi="Arial" w:cs="Arial"/>
+        </w:rPr>
+        <w:t xml:space="preserve"> seria usado para incentivar a compra e venda de filhotes puros.</w:t>
+      </w:r>
+    </w:p>
+    <w:p>
+      <w:pPr>
+        <w:pStyle w:val="SemEspaamento"/>
+        <w:ind w:firstLine="708"/>
+        <w:jc w:val="both"/>
+        <w:rPr>
+          <w:rFonts w:ascii="Arial" w:hAnsi="Arial" w:cs="Arial"/>
+        </w:rPr>
+      </w:pPr>
+    </w:p>
+    <w:p>
+      <w:pPr>
+        <w:pStyle w:val="SemEspaamento"/>
+        <w:ind w:firstLine="708"/>
+        <w:jc w:val="both"/>
+        <w:rPr>
+          <w:rFonts w:ascii="Arial" w:hAnsi="Arial" w:cs="Arial"/>
+        </w:rPr>
+      </w:pPr>
+    </w:p>
+    <w:p>
+      <w:pPr>
+        <w:pStyle w:val="SemEspaamento"/>
+        <w:ind w:firstLine="708"/>
+        <w:jc w:val="both"/>
+        <w:rPr>
+          <w:rFonts w:ascii="Arial" w:hAnsi="Arial" w:cs="Arial"/>
+        </w:rPr>
+      </w:pPr>
+      <w:r>
+        <w:rPr>
+          <w:rFonts w:ascii="Arial" w:hAnsi="Arial" w:cs="Arial"/>
+        </w:rPr>
+        <w:t>QUESTÕES/DÚVIDAS:</w:t>
+      </w:r>
+    </w:p>
+    <w:p>
+      <w:pPr>
+        <w:pStyle w:val="SemEspaamento"/>
+        <w:ind w:firstLine="708"/>
+        <w:jc w:val="both"/>
+        <w:rPr>
+          <w:rFonts w:ascii="Arial" w:hAnsi="Arial" w:cs="Arial"/>
+        </w:rPr>
+      </w:pPr>
+    </w:p>
+    <w:p>
+      <w:pPr>
+        <w:pStyle w:val="SemEspaamento"/>
+        <w:ind w:firstLine="708"/>
+        <w:jc w:val="both"/>
+        <w:rPr>
+          <w:rFonts w:ascii="Arial" w:hAnsi="Arial" w:cs="Arial"/>
+        </w:rPr>
+      </w:pPr>
+      <w:r>
+        <w:rPr>
+          <w:rFonts w:ascii="Arial" w:hAnsi="Arial" w:cs="Arial"/>
+        </w:rPr>
+        <w:t xml:space="preserve">As funcionalidades precisam ser </w:t>
       </w:r>
       <w:proofErr w:type="gramStart"/>
       <w:r>
         <w:rPr>
           <w:rFonts w:ascii="Arial" w:hAnsi="Arial" w:cs="Arial"/>
         </w:rPr>
-        <w:t>pré saudável</w:t>
+        <w:t>melhor</w:t>
       </w:r>
       <w:proofErr w:type="gramEnd"/>
       <w:r>
         <w:rPr>
           <w:rFonts w:ascii="Arial" w:hAnsi="Arial" w:cs="Arial"/>
         </w:rPr>
-        <w:t>.</w:t>
-      </w:r>
-    </w:p>
-    <w:p>
-      <w:pPr>
-        <w:pStyle w:val="SemEspaamento"/>
-        <w:ind w:firstLine="708"/>
-        <w:jc w:val="both"/>
-        <w:rPr>
-          <w:rFonts w:ascii="Arial" w:hAnsi="Arial" w:cs="Arial"/>
-        </w:rPr>
-      </w:pPr>
-    </w:p>
-    <w:p>
-      <w:pPr>
-        <w:pStyle w:val="SemEspaamento"/>
-        <w:ind w:firstLine="708"/>
-        <w:jc w:val="both"/>
-        <w:rPr>
-          <w:rFonts w:ascii="Arial" w:hAnsi="Arial" w:cs="Arial"/>
-        </w:rPr>
-      </w:pPr>
-      <w:r>
-        <w:rPr>
-          <w:rFonts w:ascii="Arial" w:hAnsi="Arial" w:cs="Arial"/>
-        </w:rPr>
-        <w:t>Sobre ter o acompan</w:t>
-      </w:r>
-      <w:r>
-        <w:rPr>
-          <w:rFonts w:ascii="Arial" w:hAnsi="Arial" w:cs="Arial"/>
-        </w:rPr>
-        <w:t>hamento de ciclo de fertilidade</w:t>
-      </w:r>
-      <w:r>
-        <w:rPr>
-          <w:rFonts w:ascii="Arial" w:hAnsi="Arial" w:cs="Arial"/>
-        </w:rPr>
-        <w:t xml:space="preserve"> seria usado para incentivar a compra e venda de filhotes puros.</w:t>
-      </w:r>
-    </w:p>
-    <w:p>
-      <w:pPr>
-        <w:pStyle w:val="SemEspaamento"/>
-        <w:ind w:firstLine="708"/>
-        <w:jc w:val="both"/>
-        <w:rPr>
-          <w:rFonts w:ascii="Arial" w:hAnsi="Arial" w:cs="Arial"/>
-        </w:rPr>
-      </w:pPr>
+        <w:t xml:space="preserve"> detalhadas, me parece que ainda precisam ser amadurecidas. Vocês mencionam um “pré-cadastro”, mas não entendi a razão de ser “pré”. O que falta para ser um cadastro? Quais os dados do animal que serão registrados? Como o sistema vai ter informações para montar essa agenda futura?</w:t>
+      </w:r>
+    </w:p>
+    <w:p>
+      <w:pPr>
+        <w:pStyle w:val="SemEspaamento"/>
+        <w:ind w:firstLine="708"/>
+        <w:jc w:val="both"/>
+        <w:rPr>
+          <w:rFonts w:ascii="Arial" w:hAnsi="Arial" w:cs="Arial"/>
+        </w:rPr>
+      </w:pPr>
+      <w:r>
+        <w:rPr>
+          <w:rFonts w:ascii="Arial" w:hAnsi="Arial" w:cs="Arial"/>
+        </w:rPr>
+        <w:t xml:space="preserve">Se o acompanhamento de doenças é feito através de um “link” com o Centro de Zoonoses, então o sistema não possuirá as informações necessárias para montar a </w:t>
+      </w:r>
+      <w:r>
+        <w:rPr>
+          <w:rFonts w:ascii="Arial" w:hAnsi="Arial" w:cs="Arial"/>
+        </w:rPr>
+        <w:lastRenderedPageBreak/>
+        <w:t>agenda já referida anteriormente? Como vai funcionar essa criação de campanhas? O que isso significa?</w:t>
+      </w:r>
+    </w:p>
+    <w:p>
+      <w:pPr>
+        <w:pStyle w:val="SemEspaamento"/>
+        <w:ind w:firstLine="708"/>
+        <w:jc w:val="both"/>
+        <w:rPr>
+          <w:rFonts w:ascii="Arial" w:hAnsi="Arial" w:cs="Arial"/>
+        </w:rPr>
+      </w:pPr>
+      <w:r>
+        <w:rPr>
+          <w:rFonts w:ascii="Arial" w:hAnsi="Arial" w:cs="Arial"/>
+        </w:rPr>
+        <w:t xml:space="preserve">Com relação ao acompanhamento de alimentação e acompanhamento de fertilidade, as informações também estão muito genéricas. Como isso será </w:t>
+      </w:r>
+      <w:proofErr w:type="gramStart"/>
+      <w:r>
+        <w:rPr>
+          <w:rFonts w:ascii="Arial" w:hAnsi="Arial" w:cs="Arial"/>
+        </w:rPr>
+        <w:t>implementado</w:t>
+      </w:r>
+      <w:proofErr w:type="gramEnd"/>
+      <w:r>
+        <w:rPr>
+          <w:rFonts w:ascii="Arial" w:hAnsi="Arial" w:cs="Arial"/>
+        </w:rPr>
+        <w:t>?</w:t>
+      </w:r>
+    </w:p>
+    <w:p>
+      <w:pPr>
+        <w:pStyle w:val="SemEspaamento"/>
+        <w:ind w:firstLine="708"/>
+        <w:jc w:val="both"/>
+        <w:rPr>
+          <w:rFonts w:ascii="Arial" w:hAnsi="Arial" w:cs="Arial"/>
+        </w:rPr>
+      </w:pPr>
+      <w:r>
+        <w:rPr>
+          <w:rFonts w:ascii="Arial" w:hAnsi="Arial" w:cs="Arial"/>
+        </w:rPr>
+        <w:t>Os papéis do sistema também não foram definidos. Quem faz o quê? Existe mais de um papel? Existe autenticação?</w:t>
+      </w:r>
     </w:p>
     <w:sectPr>
-      <w:headerReference w:type="default" r:id="rId7"/>
+      <w:headerReference w:type="default" r:id="rId6"/>
       <w:pgSz w:w="11906" w:h="16838"/>
       <w:pgMar w:top="1417" w:right="1701" w:bottom="1417" w:left="1701" w:header="708" w:footer="708" w:gutter="0"/>
       <w:cols w:space="708"/>
@@ -545,7 +678,7 @@
 </file>
 
 <file path=word/endnotes.xml><?xml version="1.0" encoding="utf-8"?>
-<w:endnotes xmlns:wpc="http://schemas.microsoft.com/office/word/2010/wordprocessingCanvas" xmlns:mc="http://schemas.openxmlformats.org/markup-compatibility/2006" xmlns:o="urn:schemas-microsoft-com:office:office" xmlns:r="http://schemas.openxmlformats.org/officeDocument/2006/relationships" xmlns:m="http://schemas.openxmlformats.org/officeDocument/2006/math" xmlns:v="urn:schemas-microsoft-com:vml" xmlns:wp14="http://schemas.microsoft.com/office/word/2010/wordprocessingDrawing" xmlns:wp="http://schemas.openxmlformats.org/drawingml/2006/wordprocessingDrawing" xmlns:w10="urn:schemas-microsoft-com:office:word" xmlns:w="http://schemas.openxmlformats.org/wordprocessingml/2006/main" xmlns:w14="http://schemas.microsoft.com/office/word/2010/wordml" xmlns:wpg="http://schemas.microsoft.com/office/word/2010/wordprocessingGroup" xmlns:wpi="http://schemas.microsoft.com/office/word/2010/wordprocessingInk" xmlns:wne="http://schemas.microsoft.com/office/word/2006/wordml" xmlns:wps="http://schemas.microsoft.com/office/word/2010/wordprocessingShape" mc:Ignorable="w14 wp14">
+<w:endnotes xmlns:ve="http://schemas.openxmlformats.org/markup-compatibility/2006" xmlns:o="urn:schemas-microsoft-com:office:office" xmlns:r="http://schemas.openxmlformats.org/officeDocument/2006/relationships" xmlns:m="http://schemas.openxmlformats.org/officeDocument/2006/math" xmlns:v="urn:schemas-microsoft-com:vml" xmlns:wp="http://schemas.openxmlformats.org/drawingml/2006/wordprocessingDrawing" xmlns:w10="urn:schemas-microsoft-com:office:word" xmlns:w="http://schemas.openxmlformats.org/wordprocessingml/2006/main" xmlns:wne="http://schemas.microsoft.com/office/word/2006/wordml">
   <w:endnote w:type="separator" w:id="-1">
     <w:p>
       <w:pPr>
@@ -570,7 +703,7 @@
 </file>
 
 <file path=word/footnotes.xml><?xml version="1.0" encoding="utf-8"?>
-<w:footnotes xmlns:wpc="http://schemas.microsoft.com/office/word/2010/wordprocessingCanvas" xmlns:mc="http://schemas.openxmlformats.org/markup-compatibility/2006" xmlns:o="urn:schemas-microsoft-com:office:office" xmlns:r="http://schemas.openxmlformats.org/officeDocument/2006/relationships" xmlns:m="http://schemas.openxmlformats.org/officeDocument/2006/math" xmlns:v="urn:schemas-microsoft-com:vml" xmlns:wp14="http://schemas.microsoft.com/office/word/2010/wordprocessingDrawing" xmlns:wp="http://schemas.openxmlformats.org/drawingml/2006/wordprocessingDrawing" xmlns:w10="urn:schemas-microsoft-com:office:word" xmlns:w="http://schemas.openxmlformats.org/wordprocessingml/2006/main" xmlns:w14="http://schemas.microsoft.com/office/word/2010/wordml" xmlns:wpg="http://schemas.microsoft.com/office/word/2010/wordprocessingGroup" xmlns:wpi="http://schemas.microsoft.com/office/word/2010/wordprocessingInk" xmlns:wne="http://schemas.microsoft.com/office/word/2006/wordml" xmlns:wps="http://schemas.microsoft.com/office/word/2010/wordprocessingShape" mc:Ignorable="w14 wp14">
+<w:footnotes xmlns:ve="http://schemas.openxmlformats.org/markup-compatibility/2006" xmlns:o="urn:schemas-microsoft-com:office:office" xmlns:r="http://schemas.openxmlformats.org/officeDocument/2006/relationships" xmlns:m="http://schemas.openxmlformats.org/officeDocument/2006/math" xmlns:v="urn:schemas-microsoft-com:vml" xmlns:wp="http://schemas.openxmlformats.org/drawingml/2006/wordprocessingDrawing" xmlns:w10="urn:schemas-microsoft-com:office:word" xmlns:w="http://schemas.openxmlformats.org/wordprocessingml/2006/main" xmlns:wne="http://schemas.microsoft.com/office/word/2006/wordml">
   <w:footnote w:type="separator" w:id="-1">
     <w:p>
       <w:pPr>
@@ -595,7 +728,7 @@
 </file>
 
 <file path=word/header1.xml><?xml version="1.0" encoding="utf-8"?>
-<w:hdr xmlns:wpc="http://schemas.microsoft.com/office/word/2010/wordprocessingCanvas" xmlns:mc="http://schemas.openxmlformats.org/markup-compatibility/2006" xmlns:o="urn:schemas-microsoft-com:office:office" xmlns:r="http://schemas.openxmlformats.org/officeDocument/2006/relationships" xmlns:m="http://schemas.openxmlformats.org/officeDocument/2006/math" xmlns:v="urn:schemas-microsoft-com:vml" xmlns:wp14="http://schemas.microsoft.com/office/word/2010/wordprocessingDrawing" xmlns:wp="http://schemas.openxmlformats.org/drawingml/2006/wordprocessingDrawing" xmlns:w10="urn:schemas-microsoft-com:office:word" xmlns:w="http://schemas.openxmlformats.org/wordprocessingml/2006/main" xmlns:w14="http://schemas.microsoft.com/office/word/2010/wordml" xmlns:wpg="http://schemas.microsoft.com/office/word/2010/wordprocessingGroup" xmlns:wpi="http://schemas.microsoft.com/office/word/2010/wordprocessingInk" xmlns:wne="http://schemas.microsoft.com/office/word/2006/wordml" xmlns:wps="http://schemas.microsoft.com/office/word/2010/wordprocessingShape" mc:Ignorable="w14 wp14">
+<w:hdr xmlns:ve="http://schemas.openxmlformats.org/markup-compatibility/2006" xmlns:o="urn:schemas-microsoft-com:office:office" xmlns:r="http://schemas.openxmlformats.org/officeDocument/2006/relationships" xmlns:m="http://schemas.openxmlformats.org/officeDocument/2006/math" xmlns:v="urn:schemas-microsoft-com:vml" xmlns:wp="http://schemas.openxmlformats.org/drawingml/2006/wordprocessingDrawing" xmlns:w10="urn:schemas-microsoft-com:office:word" xmlns:w="http://schemas.openxmlformats.org/wordprocessingml/2006/main" xmlns:wne="http://schemas.microsoft.com/office/word/2006/wordml">
   <w:p>
     <w:pPr>
       <w:pStyle w:val="Cabealho"/>
@@ -626,7 +759,7 @@
                   <a:blip r:embed="rId1">
                     <a:extLst>
                       <a:ext uri="{28A0092B-C50C-407E-A947-70E740481C1C}">
-                        <a14:useLocalDpi xmlns:a14="http://schemas.microsoft.com/office/drawing/2010/main" val="0"/>
+                        <a14:useLocalDpi xmlns:a14="http://schemas.microsoft.com/office/drawing/2010/main" xmlns:wps="http://schemas.microsoft.com/office/word/2010/wordprocessingShape" xmlns:wpi="http://schemas.microsoft.com/office/word/2010/wordprocessingInk" xmlns:wpg="http://schemas.microsoft.com/office/word/2010/wordprocessingGroup" xmlns:w14="http://schemas.microsoft.com/office/word/2010/wordml" xmlns:w="http://schemas.openxmlformats.org/wordprocessingml/2006/main" xmlns:w10="urn:schemas-microsoft-com:office:word" xmlns:wp14="http://schemas.microsoft.com/office/word/2010/wordprocessingDrawing" xmlns:v="urn:schemas-microsoft-com:vml" xmlns:o="urn:schemas-microsoft-com:office:office" xmlns:mc="http://schemas.openxmlformats.org/markup-compatibility/2006" xmlns:wpc="http://schemas.microsoft.com/office/word/2010/wordprocessingCanvas" xmlns="" val="0"/>
                       </a:ext>
                     </a:extLst>
                   </a:blip>
@@ -661,7 +794,7 @@
 </file>
 
 <file path=word/styles.xml><?xml version="1.0" encoding="utf-8"?>
-<w:styles xmlns:mc="http://schemas.openxmlformats.org/markup-compatibility/2006" xmlns:r="http://schemas.openxmlformats.org/officeDocument/2006/relationships" xmlns:w="http://schemas.openxmlformats.org/wordprocessingml/2006/main" xmlns:w14="http://schemas.microsoft.com/office/word/2010/wordml" mc:Ignorable="w14">
+<w:styles xmlns:r="http://schemas.openxmlformats.org/officeDocument/2006/relationships" xmlns:w="http://schemas.openxmlformats.org/wordprocessingml/2006/main">
   <w:docDefaults>
     <w:rPrDefault>
       <w:rPr>
@@ -832,6 +965,7 @@
     <w:uiPriority w:val="99"/>
     <w:semiHidden/>
     <w:unhideWhenUsed/>
+    <w:qFormat/>
     <w:tblPr>
       <w:tblInd w:w="0" w:type="dxa"/>
       <w:tblCellMar>

</xml_diff>